<commit_message>
Madie: Added Use Case
</commit_message>
<xml_diff>
--- a/Documentation/MASTER Assigned Use Cases.docx
+++ b/Documentation/MASTER Assigned Use Cases.docx
@@ -162,23 +162,7 @@
         <w:ind w:left="1080"/>
       </w:pPr>
       <w:r>
-        <w:t xml:space="preserve">The User once on the program would be able to go into their grades to check for a possible outlier to their expected grades and keep a closer track of them to see if there is </w:t>
-      </w:r>
-      <w:proofErr w:type="spellStart"/>
-      <w:r>
-        <w:t>anyway</w:t>
-      </w:r>
-      <w:proofErr w:type="spellEnd"/>
-      <w:r>
-        <w:t xml:space="preserve"> that they can help improve the class, and/or those struggling </w:t>
-      </w:r>
-      <w:proofErr w:type="gramStart"/>
-      <w:r>
-        <w:t>students</w:t>
-      </w:r>
-      <w:proofErr w:type="gramEnd"/>
-      <w:r>
-        <w:t xml:space="preserve"> performances.</w:t>
+        <w:t>The User once on the program would be able to go into their grades to check for a possible outlier to their expected grades and keep a closer track of them to see if there is anyway that they can help improve the class, and/or those struggling students performances.</w:t>
       </w:r>
     </w:p>
     <w:p>
@@ -312,15 +296,7 @@
     <w:p>
       <w:r>
         <w:lastRenderedPageBreak/>
-        <w:t xml:space="preserve">My assigned use case is students checking their grades. Students will be able to log into the website anytime using their school email address and password. This will load a dashboard view, listing </w:t>
-      </w:r>
-      <w:proofErr w:type="gramStart"/>
-      <w:r>
-        <w:t>all of</w:t>
-      </w:r>
-      <w:proofErr w:type="gramEnd"/>
-      <w:r>
-        <w:t xml:space="preserve"> the courses that the student is currently taking, as well as their 3 are most recently graded assignments along with the scores. It will also show any assignments that are due soon or overdue, and well as the course score to-date.</w:t>
+        <w:t>My assigned use case is students checking their grades. Students will be able to log into the website anytime using their school email address and password. This will load a dashboard view, listing all of the courses that the student is currently taking, as well as their 3 are most recently graded assignments along with the scores. It will also show any assignments that are due soon or overdue, and well as the course score to-date.</w:t>
       </w:r>
     </w:p>
     <w:p>
@@ -343,34 +319,165 @@
     </w:p>
     <w:p>
       <w:pPr>
-        <w:rPr>
-          <w:sz w:val="28"/>
-          <w:szCs w:val="28"/>
-        </w:rPr>
-      </w:pPr>
-      <w:r>
-        <w:rPr>
-          <w:sz w:val="28"/>
-          <w:szCs w:val="28"/>
-        </w:rPr>
-        <w:t>4.</w:t>
-      </w:r>
-      <w:r>
-        <w:rPr>
-          <w:sz w:val="28"/>
-          <w:szCs w:val="28"/>
-        </w:rPr>
-        <w:tab/>
-        <w:t xml:space="preserve">Administrators monitoring professor performance / ensuring adequate usage of the system - </w:t>
-      </w:r>
-      <w:r>
         <w:rPr>
           <w:b/>
           <w:bCs/>
           <w:sz w:val="28"/>
           <w:szCs w:val="28"/>
         </w:rPr>
+      </w:pPr>
+      <w:r>
+        <w:rPr>
+          <w:sz w:val="28"/>
+          <w:szCs w:val="28"/>
+        </w:rPr>
+        <w:t>4.</w:t>
+      </w:r>
+      <w:r>
+        <w:rPr>
+          <w:sz w:val="28"/>
+          <w:szCs w:val="28"/>
+        </w:rPr>
+        <w:tab/>
+        <w:t xml:space="preserve">Administrators monitoring professor performance / ensuring adequate usage of the system </w:t>
+      </w:r>
+      <w:r>
+        <w:rPr>
+          <w:sz w:val="28"/>
+          <w:szCs w:val="28"/>
+        </w:rPr>
+        <w:t>–</w:t>
+      </w:r>
+      <w:r>
+        <w:rPr>
+          <w:sz w:val="28"/>
+          <w:szCs w:val="28"/>
+        </w:rPr>
+        <w:t xml:space="preserve"> </w:t>
+      </w:r>
+      <w:r>
+        <w:rPr>
+          <w:b/>
+          <w:bCs/>
+          <w:sz w:val="28"/>
+          <w:szCs w:val="28"/>
+        </w:rPr>
         <w:t>Madison</w:t>
+      </w:r>
+      <w:r>
+        <w:rPr>
+          <w:b/>
+          <w:bCs/>
+          <w:sz w:val="28"/>
+          <w:szCs w:val="28"/>
+        </w:rPr>
+        <w:br/>
+      </w:r>
+      <w:r>
+        <w:rPr>
+          <w:b/>
+          <w:bCs/>
+          <w:sz w:val="28"/>
+          <w:szCs w:val="28"/>
+        </w:rPr>
+        <w:drawing>
+          <wp:inline distT="0" distB="0" distL="0" distR="0" wp14:anchorId="5B069505" wp14:editId="7FF9D67C">
+            <wp:extent cx="5943600" cy="3499485"/>
+            <wp:effectExtent l="0" t="0" r="0" b="5715"/>
+            <wp:docPr id="3" name="Picture 3" descr="Diagram, schematic&#10;&#10;Description automatically generated"/>
+            <wp:cNvGraphicFramePr>
+              <a:graphicFrameLocks xmlns:a="http://schemas.openxmlformats.org/drawingml/2006/main" noChangeAspect="1"/>
+            </wp:cNvGraphicFramePr>
+            <a:graphic xmlns:a="http://schemas.openxmlformats.org/drawingml/2006/main">
+              <a:graphicData uri="http://schemas.openxmlformats.org/drawingml/2006/picture">
+                <pic:pic xmlns:pic="http://schemas.openxmlformats.org/drawingml/2006/picture">
+                  <pic:nvPicPr>
+                    <pic:cNvPr id="3" name="Picture 3" descr="Diagram, schematic&#10;&#10;Description automatically generated"/>
+                    <pic:cNvPicPr/>
+                  </pic:nvPicPr>
+                  <pic:blipFill>
+                    <a:blip r:embed="rId7"/>
+                    <a:stretch>
+                      <a:fillRect/>
+                    </a:stretch>
+                  </pic:blipFill>
+                  <pic:spPr>
+                    <a:xfrm>
+                      <a:off x="0" y="0"/>
+                      <a:ext cx="5943600" cy="3499485"/>
+                    </a:xfrm>
+                    <a:prstGeom prst="rect">
+                      <a:avLst/>
+                    </a:prstGeom>
+                  </pic:spPr>
+                </pic:pic>
+              </a:graphicData>
+            </a:graphic>
+          </wp:inline>
+        </w:drawing>
+      </w:r>
+    </w:p>
+    <w:p>
+      <w:r>
+        <w:t xml:space="preserve">In this use case, the Administrator will have various functions within the Gradebook Application. </w:t>
+      </w:r>
+      <w:r>
+        <w:br/>
+        <w:t xml:space="preserve">Administrators will first log into the Gradebook Application using a username and password. When login has been approved, the administrator will have access to a dashboard. This can show brief, “widget-like” information relating towards general school function. </w:t>
+      </w:r>
+    </w:p>
+    <w:p>
+      <w:r>
+        <w:lastRenderedPageBreak/>
+        <w:t>From there, an administrator can go to a Teacher Performance tab. They will be able to select an Educator from their list of Faculty and pull up general information relating towards their performance. This</w:t>
+      </w:r>
+      <w:r>
+        <w:t xml:space="preserve"> could</w:t>
+      </w:r>
+      <w:r>
+        <w:t xml:space="preserve"> include things </w:t>
+      </w:r>
+      <w:r>
+        <w:t>like</w:t>
+      </w:r>
+      <w:r>
+        <w:t xml:space="preserve"> list of classes teaching, </w:t>
+      </w:r>
+      <w:r>
+        <w:t xml:space="preserve">individual class performance statistics, display of course schedule, and other information relating directly to the Educator. </w:t>
+      </w:r>
+    </w:p>
+    <w:p>
+      <w:r>
+        <w:t>The Administrator can then go to a Course Performance Tab. There, the administrator can view individual course performance statistics. One topic of discussion that would be important is if Administrators should be allowed to see individual student performance, but for now I think that having just statistics with no names attached might be okay. The Administrator can view information like classroom outliers, assignments with data on number of turned in assignments and number of graded assignments, etc.</w:t>
+      </w:r>
+    </w:p>
+    <w:p>
+      <w:r>
+        <w:t xml:space="preserve">Two other ideas I had for this use case involved the use of sending notifications or emails to various individuals. Administrators should be allowed to push school announcements to </w:t>
+      </w:r>
+      <w:r>
+        <w:t xml:space="preserve">the Educators, Students, and Parents/Guardians. In addition, if an administrator needs to contact an individual parent for follow up to meet, there should be a feature to do so. </w:t>
+      </w:r>
+    </w:p>
+    <w:p>
+      <w:pPr>
+        <w:rPr>
+          <w:sz w:val="28"/>
+          <w:szCs w:val="28"/>
+        </w:rPr>
+      </w:pPr>
+      <w:r>
+        <w:t xml:space="preserve">Overall, I think that the most important aspects of the Administrator use case is the ability to review teacher performance as well as individual class performance. </w:t>
+      </w:r>
+      <w:r>
+        <w:rPr>
+          <w:b/>
+          <w:bCs/>
+          <w:sz w:val="28"/>
+          <w:szCs w:val="28"/>
+        </w:rPr>
+        <w:br/>
       </w:r>
     </w:p>
     <w:p>

</xml_diff>